<commit_message>
Working on Sarah's Computer to Provide proof of concept
</commit_message>
<xml_diff>
--- a/SetUp_Guide.docx
+++ b/SetUp_Guide.docx
@@ -17,7 +17,7 @@
           <w:b/>
           <w:bCs/>
         </w:rPr>
-        <w:t xml:space="preserve">Preliminary </w:t>
+        <w:t>Initial Setup</w:t>
       </w:r>
       <w:r>
         <w:rPr>
@@ -25,7 +25,7 @@
           <w:b/>
           <w:bCs/>
         </w:rPr>
-        <w:t>Instruction</w:t>
+        <w:t xml:space="preserve"> Guide </w:t>
       </w:r>
       <w:r>
         <w:rPr>
@@ -33,7 +33,47 @@
           <w:b/>
           <w:bCs/>
         </w:rPr>
-        <w:t xml:space="preserve"> Guide to Adding Design Guidelines to a </w:t>
+        <w:t>to Enable Capability of</w:t>
+      </w:r>
+      <w:r>
+        <w:rPr>
+          <w:rFonts w:ascii="Georgia" w:hAnsi="Georgia"/>
+          <w:b/>
+          <w:bCs/>
+        </w:rPr>
+        <w:t xml:space="preserve"> Add</w:t>
+      </w:r>
+      <w:r>
+        <w:rPr>
+          <w:rFonts w:ascii="Georgia" w:hAnsi="Georgia"/>
+          <w:b/>
+          <w:bCs/>
+        </w:rPr>
+        <w:t>ing New</w:t>
+      </w:r>
+      <w:r>
+        <w:rPr>
+          <w:rFonts w:ascii="Georgia" w:hAnsi="Georgia"/>
+          <w:b/>
+          <w:bCs/>
+        </w:rPr>
+        <w:t xml:space="preserve"> Design Guidelines </w:t>
+      </w:r>
+      <w:r>
+        <w:rPr>
+          <w:rFonts w:ascii="Georgia" w:hAnsi="Georgia"/>
+          <w:b/>
+          <w:bCs/>
+        </w:rPr>
+        <w:t>via</w:t>
+      </w:r>
+      <w:r>
+        <w:rPr>
+          <w:rFonts w:ascii="Georgia" w:hAnsi="Georgia"/>
+          <w:b/>
+          <w:bCs/>
+        </w:rPr>
+        <w:t xml:space="preserve"> a </w:t>
       </w:r>
       <w:r>
         <w:rPr>
@@ -117,6 +157,18 @@
       </w:r>
       <w:r>
         <w:t xml:space="preserve"> (Improved GUI for Doorstop)</w:t>
+      </w:r>
+    </w:p>
+    <w:p>
+      <w:pPr>
+        <w:pStyle w:val="ListParagraph"/>
+        <w:numPr>
+          <w:ilvl w:val="0"/>
+          <w:numId w:val="1"/>
+        </w:numPr>
+      </w:pPr>
+      <w:r>
+        <w:t>OneDrive Sync</w:t>
       </w:r>
     </w:p>
     <w:p/>
@@ -228,6 +280,11 @@
           <w:ilvl w:val="0"/>
           <w:numId w:val="4"/>
         </w:numPr>
+        <w:rPr>
+          <w:rStyle w:val="Hyperlink"/>
+          <w:color w:val="auto"/>
+          <w:u w:val="none"/>
+        </w:rPr>
       </w:pPr>
       <w:r>
         <w:t>Download Git</w:t>
@@ -249,7 +306,7 @@
         <w:pStyle w:val="ListParagraph"/>
         <w:numPr>
           <w:ilvl w:val="1"/>
-          <w:numId w:val="3"/>
+          <w:numId w:val="4"/>
         </w:numPr>
       </w:pPr>
       <w:r>
@@ -261,7 +318,7 @@
         <w:pStyle w:val="ListParagraph"/>
         <w:numPr>
           <w:ilvl w:val="1"/>
-          <w:numId w:val="3"/>
+          <w:numId w:val="4"/>
         </w:numPr>
       </w:pPr>
       <w:r>
@@ -288,7 +345,7 @@
         <w:pStyle w:val="ListParagraph"/>
         <w:numPr>
           <w:ilvl w:val="1"/>
-          <w:numId w:val="3"/>
+          <w:numId w:val="4"/>
         </w:numPr>
       </w:pPr>
       <w:r>
@@ -352,7 +409,7 @@
         <mc:AlternateContent>
           <mc:Choice Requires="wps">
             <w:drawing>
-              <wp:anchor distT="0" distB="0" distL="114300" distR="114300" simplePos="0" relativeHeight="251660288" behindDoc="0" locked="0" layoutInCell="1" allowOverlap="1" wp14:anchorId="1F8D3F52" wp14:editId="2E46392D">
+              <wp:anchor distT="0" distB="0" distL="114300" distR="114300" simplePos="0" relativeHeight="251656193" behindDoc="0" locked="0" layoutInCell="1" allowOverlap="1" wp14:anchorId="1F8D3F52" wp14:editId="4B5A0C62">
                 <wp:simplePos x="0" y="0"/>
                 <wp:positionH relativeFrom="column">
                   <wp:posOffset>4779034</wp:posOffset>
@@ -407,11 +464,11 @@
           </mc:Choice>
           <mc:Fallback>
             <w:pict>
-              <v:shapetype w14:anchorId="5CAC7468" id="_x0000_t32" coordsize="21600,21600" o:spt="32" o:oned="t" path="m,l21600,21600e" filled="f">
+              <v:shapetype w14:anchorId="2F65DDF7" id="_x0000_t32" coordsize="21600,21600" o:spt="32" o:oned="t" path="m,l21600,21600e" filled="f">
                 <v:path arrowok="t" fillok="f" o:connecttype="none"/>
                 <o:lock v:ext="edit" shapetype="t"/>
               </v:shapetype>
-              <v:shape id="Straight Arrow Connector 3" o:spid="_x0000_s1026" type="#_x0000_t32" style="position:absolute;margin-left:376.3pt;margin-top:32.95pt;width:54.35pt;height:76.75pt;flip:x;z-index:251660288;visibility:visible;mso-wrap-style:square;mso-wrap-distance-left:9pt;mso-wrap-distance-top:0;mso-wrap-distance-right:9pt;mso-wrap-distance-bottom:0;mso-position-horizontal:absolute;mso-position-horizontal-relative:text;mso-position-vertical:absolute;mso-position-vertical-relative:text" o:gfxdata="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" strokecolor="red" strokeweight="3pt">
+              <v:shape id="Straight Arrow Connector 3" o:spid="_x0000_s1026" type="#_x0000_t32" style="position:absolute;margin-left:376.3pt;margin-top:32.95pt;width:54.35pt;height:76.75pt;flip:x;z-index:251656193;visibility:visible;mso-wrap-style:square;mso-wrap-distance-left:9pt;mso-wrap-distance-top:0;mso-wrap-distance-right:9pt;mso-wrap-distance-bottom:0;mso-position-horizontal:absolute;mso-position-horizontal-relative:text;mso-position-vertical:absolute;mso-position-vertical-relative:text" o:gfxdata="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" strokecolor="red" strokeweight="3pt">
                 <v:stroke endarrow="block" joinstyle="miter"/>
               </v:shape>
             </w:pict>
@@ -425,7 +482,7 @@
         <mc:AlternateContent>
           <mc:Choice Requires="wps">
             <w:drawing>
-              <wp:anchor distT="0" distB="0" distL="114300" distR="114300" simplePos="0" relativeHeight="251659264" behindDoc="0" locked="0" layoutInCell="1" allowOverlap="1" wp14:anchorId="462A3E30" wp14:editId="31574A35">
+              <wp:anchor distT="0" distB="0" distL="114300" distR="114300" simplePos="0" relativeHeight="251656192" behindDoc="0" locked="0" layoutInCell="1" allowOverlap="1" wp14:anchorId="462A3E30" wp14:editId="2BC54E50">
                 <wp:simplePos x="0" y="0"/>
                 <wp:positionH relativeFrom="column">
                   <wp:posOffset>4175185</wp:posOffset>
@@ -487,7 +544,7 @@
           </mc:Choice>
           <mc:Fallback>
             <w:pict>
-              <v:rect w14:anchorId="48DE599C" id="Rectangle 2" o:spid="_x0000_s1026" style="position:absolute;margin-left:328.75pt;margin-top:115.1pt;width:75.4pt;height:31.9pt;z-index:251659264;visibility:visible;mso-wrap-style:square;mso-wrap-distance-left:9pt;mso-wrap-distance-top:0;mso-wrap-distance-right:9pt;mso-wrap-distance-bottom:0;mso-position-horizontal:absolute;mso-position-horizontal-relative:text;mso-position-vertical:absolute;mso-position-vertical-relative:text;v-text-anchor:middle" o:gfxdata="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" filled="f" strokecolor="red" strokeweight="3pt"/>
+              <v:rect w14:anchorId="6D0071D4" id="Rectangle 2" o:spid="_x0000_s1026" style="position:absolute;margin-left:328.75pt;margin-top:115.1pt;width:75.4pt;height:31.9pt;z-index:251656192;visibility:visible;mso-wrap-style:square;mso-wrap-distance-left:9pt;mso-wrap-distance-top:0;mso-wrap-distance-right:9pt;mso-wrap-distance-bottom:0;mso-position-horizontal:absolute;mso-position-horizontal-relative:text;mso-position-vertical:absolute;mso-position-vertical-relative:text;v-text-anchor:middle" o:gfxdata="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" filled="f" strokecolor="red" strokeweight="3pt"/>
             </w:pict>
           </mc:Fallback>
         </mc:AlternateContent>
@@ -498,7 +555,7 @@
         <w:pStyle w:val="ListParagraph"/>
         <w:numPr>
           <w:ilvl w:val="1"/>
-          <w:numId w:val="3"/>
+          <w:numId w:val="4"/>
         </w:numPr>
       </w:pPr>
       <w:r>
@@ -520,7 +577,7 @@
         <w:pStyle w:val="ListParagraph"/>
         <w:numPr>
           <w:ilvl w:val="1"/>
-          <w:numId w:val="3"/>
+          <w:numId w:val="4"/>
         </w:numPr>
       </w:pPr>
       <w:r>
@@ -580,7 +637,7 @@
         <w:pStyle w:val="ListParagraph"/>
         <w:numPr>
           <w:ilvl w:val="1"/>
-          <w:numId w:val="3"/>
+          <w:numId w:val="4"/>
         </w:numPr>
       </w:pPr>
       <w:r>
@@ -601,7 +658,7 @@
         <w:pStyle w:val="ListParagraph"/>
         <w:numPr>
           <w:ilvl w:val="1"/>
-          <w:numId w:val="3"/>
+          <w:numId w:val="4"/>
         </w:numPr>
       </w:pPr>
       <w:r>
@@ -662,7 +719,7 @@
         <w:pStyle w:val="ListParagraph"/>
         <w:numPr>
           <w:ilvl w:val="1"/>
-          <w:numId w:val="3"/>
+          <w:numId w:val="4"/>
         </w:numPr>
       </w:pPr>
       <w:r>
@@ -736,7 +793,7 @@
         <w:pStyle w:val="ListParagraph"/>
         <w:numPr>
           <w:ilvl w:val="1"/>
-          <w:numId w:val="3"/>
+          <w:numId w:val="4"/>
         </w:numPr>
       </w:pPr>
       <w:r>
@@ -809,11 +866,10 @@
         <w:pStyle w:val="ListParagraph"/>
         <w:numPr>
           <w:ilvl w:val="1"/>
-          <w:numId w:val="3"/>
-        </w:numPr>
-      </w:pPr>
-      <w:r>
-        <w:lastRenderedPageBreak/>
+          <w:numId w:val="4"/>
+        </w:numPr>
+      </w:pPr>
+      <w:r>
         <w:t xml:space="preserve">Based on trial, Notepad++ is functional and useful as the default text editor. </w:t>
       </w:r>
       <w:r>
@@ -821,21 +877,7 @@
           <w:b/>
           <w:bCs/>
         </w:rPr>
-        <w:t xml:space="preserve">Note that this is </w:t>
-      </w:r>
-      <w:r>
-        <w:rPr>
-          <w:b/>
-          <w:bCs/>
-        </w:rPr>
-        <w:t>not a</w:t>
-      </w:r>
-      <w:r>
-        <w:rPr>
-          <w:b/>
-          <w:bCs/>
-        </w:rPr>
-        <w:t xml:space="preserve"> default value. </w:t>
+        <w:t xml:space="preserve">Note that this is not a default value. </w:t>
       </w:r>
       <w:r>
         <w:rPr>
@@ -918,7 +960,7 @@
         <w:pStyle w:val="ListParagraph"/>
         <w:numPr>
           <w:ilvl w:val="1"/>
-          <w:numId w:val="3"/>
+          <w:numId w:val="4"/>
         </w:numPr>
       </w:pPr>
       <w:r>
@@ -987,7 +1029,7 @@
         <w:pStyle w:val="ListParagraph"/>
         <w:numPr>
           <w:ilvl w:val="1"/>
-          <w:numId w:val="3"/>
+          <w:numId w:val="4"/>
         </w:numPr>
       </w:pPr>
       <w:r>
@@ -1052,7 +1094,7 @@
         <w:pStyle w:val="ListParagraph"/>
         <w:numPr>
           <w:ilvl w:val="1"/>
-          <w:numId w:val="3"/>
+          <w:numId w:val="4"/>
         </w:numPr>
       </w:pPr>
       <w:r>
@@ -1077,7 +1119,7 @@
         <w:pStyle w:val="ListParagraph"/>
         <w:numPr>
           <w:ilvl w:val="2"/>
-          <w:numId w:val="3"/>
+          <w:numId w:val="4"/>
         </w:numPr>
       </w:pPr>
       <w:r>
@@ -1089,7 +1131,7 @@
         <w:pStyle w:val="ListParagraph"/>
         <w:numPr>
           <w:ilvl w:val="2"/>
-          <w:numId w:val="3"/>
+          <w:numId w:val="4"/>
         </w:numPr>
       </w:pPr>
       <w:r>
@@ -1101,7 +1143,7 @@
         <w:pStyle w:val="ListParagraph"/>
         <w:numPr>
           <w:ilvl w:val="2"/>
-          <w:numId w:val="3"/>
+          <w:numId w:val="4"/>
         </w:numPr>
       </w:pPr>
       <w:r>
@@ -1116,7 +1158,7 @@
         <w:pStyle w:val="ListParagraph"/>
         <w:numPr>
           <w:ilvl w:val="2"/>
-          <w:numId w:val="3"/>
+          <w:numId w:val="4"/>
         </w:numPr>
       </w:pPr>
       <w:r>
@@ -1128,7 +1170,7 @@
         <w:pStyle w:val="ListParagraph"/>
         <w:numPr>
           <w:ilvl w:val="2"/>
-          <w:numId w:val="3"/>
+          <w:numId w:val="4"/>
         </w:numPr>
       </w:pPr>
       <w:r>
@@ -1140,7 +1182,7 @@
         <w:pStyle w:val="ListParagraph"/>
         <w:numPr>
           <w:ilvl w:val="2"/>
-          <w:numId w:val="3"/>
+          <w:numId w:val="4"/>
         </w:numPr>
       </w:pPr>
       <w:r>
@@ -1152,7 +1194,7 @@
         <w:pStyle w:val="ListParagraph"/>
         <w:numPr>
           <w:ilvl w:val="2"/>
-          <w:numId w:val="3"/>
+          <w:numId w:val="4"/>
         </w:numPr>
       </w:pPr>
       <w:r>
@@ -1164,7 +1206,7 @@
         <w:pStyle w:val="ListParagraph"/>
         <w:numPr>
           <w:ilvl w:val="2"/>
-          <w:numId w:val="3"/>
+          <w:numId w:val="4"/>
         </w:numPr>
       </w:pPr>
       <w:r>
@@ -1179,7 +1221,7 @@
         <w:pStyle w:val="ListParagraph"/>
         <w:numPr>
           <w:ilvl w:val="1"/>
-          <w:numId w:val="3"/>
+          <w:numId w:val="4"/>
         </w:numPr>
       </w:pPr>
       <w:r>
@@ -1188,10 +1230,1085 @@
       <w:r>
         <w:t xml:space="preserve"> – Click install to install the program.</w:t>
       </w:r>
+      <w:r>
+        <w:br/>
+      </w:r>
+    </w:p>
+    <w:p>
+      <w:pPr>
+        <w:pStyle w:val="ListParagraph"/>
+        <w:numPr>
+          <w:ilvl w:val="0"/>
+          <w:numId w:val="4"/>
+        </w:numPr>
+      </w:pPr>
+      <w:r>
+        <w:t xml:space="preserve">Download and Install python (version &gt;=3.11) from </w:t>
+      </w:r>
+      <w:hyperlink r:id="rId17" w:history="1">
+        <w:r>
+          <w:rPr>
+            <w:rStyle w:val="Hyperlink"/>
+          </w:rPr>
+          <w:t>https://www.python.org/downloads/</w:t>
+        </w:r>
+      </w:hyperlink>
+    </w:p>
+    <w:p>
+      <w:pPr>
+        <w:pStyle w:val="ListParagraph"/>
+        <w:numPr>
+          <w:ilvl w:val="1"/>
+          <w:numId w:val="4"/>
+        </w:numPr>
+      </w:pPr>
+      <w:r>
+        <w:t xml:space="preserve">Select “Add Python.exe to Path” as seen below: </w:t>
+      </w:r>
     </w:p>
     <w:p/>
+    <w:p/>
+    <w:p/>
+    <w:p/>
+    <w:p/>
+    <w:p/>
+    <w:p/>
+    <w:p>
+      <w:r>
+        <w:rPr>
+          <w:noProof/>
+        </w:rPr>
+        <w:lastRenderedPageBreak/>
+        <mc:AlternateContent>
+          <mc:Choice Requires="wpg">
+            <w:drawing>
+              <wp:anchor distT="0" distB="0" distL="114300" distR="114300" simplePos="0" relativeHeight="251661313" behindDoc="0" locked="0" layoutInCell="1" allowOverlap="1" wp14:anchorId="5A803ABE" wp14:editId="0FBC53DE">
+                <wp:simplePos x="0" y="0"/>
+                <wp:positionH relativeFrom="column">
+                  <wp:posOffset>-884</wp:posOffset>
+                </wp:positionH>
+                <wp:positionV relativeFrom="paragraph">
+                  <wp:posOffset>132439</wp:posOffset>
+                </wp:positionV>
+                <wp:extent cx="5943600" cy="3649980"/>
+                <wp:effectExtent l="0" t="0" r="19050" b="7620"/>
+                <wp:wrapNone/>
+                <wp:docPr id="16" name="Group 16"/>
+                <wp:cNvGraphicFramePr/>
+                <a:graphic xmlns:a="http://schemas.openxmlformats.org/drawingml/2006/main">
+                  <a:graphicData uri="http://schemas.microsoft.com/office/word/2010/wordprocessingGroup">
+                    <wpg:wgp>
+                      <wpg:cNvGrpSpPr/>
+                      <wpg:grpSpPr>
+                        <a:xfrm>
+                          <a:off x="0" y="0"/>
+                          <a:ext cx="5943600" cy="3649980"/>
+                          <a:chOff x="0" y="0"/>
+                          <a:chExt cx="5943600" cy="3649980"/>
+                        </a:xfrm>
+                      </wpg:grpSpPr>
+                      <pic:pic xmlns:pic="http://schemas.openxmlformats.org/drawingml/2006/picture">
+                        <pic:nvPicPr>
+                          <pic:cNvPr id="13" name="Picture 13" descr="Graphical user interface, text, application, Teams&#10;&#10;Description automatically generated"/>
+                          <pic:cNvPicPr>
+                            <a:picLocks noChangeAspect="1"/>
+                          </pic:cNvPicPr>
+                        </pic:nvPicPr>
+                        <pic:blipFill>
+                          <a:blip r:embed="rId18">
+                            <a:extLst>
+                              <a:ext uri="{28A0092B-C50C-407E-A947-70E740481C1C}">
+                                <a14:useLocalDpi xmlns:a14="http://schemas.microsoft.com/office/drawing/2010/main" val="0"/>
+                              </a:ext>
+                            </a:extLst>
+                          </a:blip>
+                          <a:stretch>
+                            <a:fillRect/>
+                          </a:stretch>
+                        </pic:blipFill>
+                        <pic:spPr>
+                          <a:xfrm>
+                            <a:off x="0" y="0"/>
+                            <a:ext cx="5943600" cy="3649980"/>
+                          </a:xfrm>
+                          <a:prstGeom prst="rect">
+                            <a:avLst/>
+                          </a:prstGeom>
+                        </pic:spPr>
+                      </pic:pic>
+                      <wpg:grpSp>
+                        <wpg:cNvPr id="15" name="Group 15"/>
+                        <wpg:cNvGrpSpPr/>
+                        <wpg:grpSpPr>
+                          <a:xfrm>
+                            <a:off x="1561603" y="1187891"/>
+                            <a:ext cx="4381997" cy="2388015"/>
+                            <a:chOff x="0" y="0"/>
+                            <a:chExt cx="4381997" cy="2388015"/>
+                          </a:xfrm>
+                        </wpg:grpSpPr>
+                        <wps:wsp>
+                          <wps:cNvPr id="11" name="Rectangle 11"/>
+                          <wps:cNvSpPr/>
+                          <wps:spPr>
+                            <a:xfrm>
+                              <a:off x="0" y="2138901"/>
+                              <a:ext cx="1844702" cy="249114"/>
+                            </a:xfrm>
+                            <a:prstGeom prst="rect">
+                              <a:avLst/>
+                            </a:prstGeom>
+                            <a:noFill/>
+                            <a:ln w="38100">
+                              <a:solidFill>
+                                <a:srgbClr val="FF0000"/>
+                              </a:solidFill>
+                            </a:ln>
+                          </wps:spPr>
+                          <wps:style>
+                            <a:lnRef idx="2">
+                              <a:schemeClr val="accent1">
+                                <a:shade val="50000"/>
+                              </a:schemeClr>
+                            </a:lnRef>
+                            <a:fillRef idx="1">
+                              <a:schemeClr val="accent1"/>
+                            </a:fillRef>
+                            <a:effectRef idx="0">
+                              <a:schemeClr val="accent1"/>
+                            </a:effectRef>
+                            <a:fontRef idx="minor">
+                              <a:schemeClr val="lt1"/>
+                            </a:fontRef>
+                          </wps:style>
+                          <wps:txbx>
+                            <w:txbxContent>
+                              <w:p>
+                                <w:pPr>
+                                  <w:jc w:val="center"/>
+                                </w:pPr>
+                                <w:r>
+                                  <w:t>cv</w:t>
+                                </w:r>
+                              </w:p>
+                            </w:txbxContent>
+                          </wps:txbx>
+                          <wps:bodyPr rot="0" spcFirstLastPara="0" vertOverflow="overflow" horzOverflow="overflow" vert="horz" wrap="square" lIns="91440" tIns="45720" rIns="91440" bIns="45720" numCol="1" spcCol="0" rtlCol="0" fromWordArt="0" anchor="ctr" anchorCtr="0" forceAA="0" compatLnSpc="1">
+                            <a:prstTxWarp prst="textNoShape">
+                              <a:avLst/>
+                            </a:prstTxWarp>
+                            <a:noAutofit/>
+                          </wps:bodyPr>
+                        </wps:wsp>
+                        <wps:wsp>
+                          <wps:cNvPr id="14" name="Rectangle 14"/>
+                          <wps:cNvSpPr/>
+                          <wps:spPr>
+                            <a:xfrm>
+                              <a:off x="95416" y="0"/>
+                              <a:ext cx="4286581" cy="1110036"/>
+                            </a:xfrm>
+                            <a:prstGeom prst="rect">
+                              <a:avLst/>
+                            </a:prstGeom>
+                            <a:noFill/>
+                            <a:ln w="38100">
+                              <a:solidFill>
+                                <a:srgbClr val="FF0000"/>
+                              </a:solidFill>
+                            </a:ln>
+                          </wps:spPr>
+                          <wps:style>
+                            <a:lnRef idx="2">
+                              <a:schemeClr val="accent1">
+                                <a:shade val="50000"/>
+                              </a:schemeClr>
+                            </a:lnRef>
+                            <a:fillRef idx="1">
+                              <a:schemeClr val="accent1"/>
+                            </a:fillRef>
+                            <a:effectRef idx="0">
+                              <a:schemeClr val="accent1"/>
+                            </a:effectRef>
+                            <a:fontRef idx="minor">
+                              <a:schemeClr val="lt1"/>
+                            </a:fontRef>
+                          </wps:style>
+                          <wps:txbx>
+                            <w:txbxContent>
+                              <w:p>
+                                <w:pPr>
+                                  <w:jc w:val="center"/>
+                                </w:pPr>
+                                <w:r>
+                                  <w:t>cv</w:t>
+                                </w:r>
+                              </w:p>
+                            </w:txbxContent>
+                          </wps:txbx>
+                          <wps:bodyPr rot="0" spcFirstLastPara="0" vertOverflow="overflow" horzOverflow="overflow" vert="horz" wrap="square" lIns="91440" tIns="45720" rIns="91440" bIns="45720" numCol="1" spcCol="0" rtlCol="0" fromWordArt="0" anchor="ctr" anchorCtr="0" forceAA="0" compatLnSpc="1">
+                            <a:prstTxWarp prst="textNoShape">
+                              <a:avLst/>
+                            </a:prstTxWarp>
+                            <a:noAutofit/>
+                          </wps:bodyPr>
+                        </wps:wsp>
+                      </wpg:grpSp>
+                    </wpg:wgp>
+                  </a:graphicData>
+                </a:graphic>
+              </wp:anchor>
+            </w:drawing>
+          </mc:Choice>
+          <mc:Fallback>
+            <w:pict>
+              <v:group w14:anchorId="5A803ABE" id="Group 16" o:spid="_x0000_s1026" style="position:absolute;margin-left:-.05pt;margin-top:10.45pt;width:468pt;height:287.4pt;z-index:251661313" coordsize="59436,36499" o:gfxdata="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">
+                <v:shapetype id="_x0000_t75" coordsize="21600,21600" o:spt="75" o:preferrelative="t" path="m@4@5l@4@11@9@11@9@5xe" filled="f" stroked="f">
+                  <v:stroke joinstyle="miter"/>
+                  <v:formulas>
+                    <v:f eqn="if lineDrawn pixelLineWidth 0"/>
+                    <v:f eqn="sum @0 1 0"/>
+                    <v:f eqn="sum 0 0 @1"/>
+                    <v:f eqn="prod @2 1 2"/>
+                    <v:f eqn="prod @3 21600 pixelWidth"/>
+                    <v:f eqn="prod @3 21600 pixelHeight"/>
+                    <v:f eqn="sum @0 0 1"/>
+                    <v:f eqn="prod @6 1 2"/>
+                    <v:f eqn="prod @7 21600 pixelWidth"/>
+                    <v:f eqn="sum @8 21600 0"/>
+                    <v:f eqn="prod @7 21600 pixelHeight"/>
+                    <v:f eqn="sum @10 21600 0"/>
+                  </v:formulas>
+                  <v:path o:extrusionok="f" gradientshapeok="t" o:connecttype="rect"/>
+                  <o:lock v:ext="edit" aspectratio="t"/>
+                </v:shapetype>
+                <v:shape id="Picture 13" o:spid="_x0000_s1027" type="#_x0000_t75" alt="Graphical user interface, text, application, Teams&#10;&#10;Description automatically generated" style="position:absolute;width:59436;height:36499;visibility:visible;mso-wrap-style:square" o:gfxdata="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">
+                  <v:imagedata r:id="rId19" o:title="Graphical user interface, text, application, Teams&#10;&#10;Description automatically generated"/>
+                </v:shape>
+                <v:group id="Group 15" o:spid="_x0000_s1028" style="position:absolute;left:15616;top:11878;width:43820;height:23881" coordsize="43819,23880" o:gfxdata="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">
+                  <v:rect id="Rectangle 11" o:spid="_x0000_s1029" style="position:absolute;top:21389;width:18447;height:2491;visibility:visible;mso-wrap-style:square;v-text-anchor:middle" o:gfxdata="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" filled="f" strokecolor="red" strokeweight="3pt">
+                    <v:textbox>
+                      <w:txbxContent>
+                        <w:p>
+                          <w:pPr>
+                            <w:jc w:val="center"/>
+                          </w:pPr>
+                          <w:r>
+                            <w:t>cv</w:t>
+                          </w:r>
+                        </w:p>
+                      </w:txbxContent>
+                    </v:textbox>
+                  </v:rect>
+                  <v:rect id="Rectangle 14" o:spid="_x0000_s1030" style="position:absolute;left:954;width:42865;height:11100;visibility:visible;mso-wrap-style:square;v-text-anchor:middle" o:gfxdata="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" filled="f" strokecolor="red" strokeweight="3pt">
+                    <v:textbox>
+                      <w:txbxContent>
+                        <w:p>
+                          <w:pPr>
+                            <w:jc w:val="center"/>
+                          </w:pPr>
+                          <w:r>
+                            <w:t>cv</w:t>
+                          </w:r>
+                        </w:p>
+                      </w:txbxContent>
+                    </v:textbox>
+                  </v:rect>
+                </v:group>
+              </v:group>
+            </w:pict>
+          </mc:Fallback>
+        </mc:AlternateContent>
+      </w:r>
+    </w:p>
+    <w:p/>
+    <w:p/>
+    <w:p/>
+    <w:p/>
+    <w:p/>
+    <w:p/>
+    <w:p/>
+    <w:p/>
+    <w:p/>
+    <w:p/>
+    <w:p/>
+    <w:p/>
+    <w:p/>
+    <w:p/>
+    <w:p/>
+    <w:p/>
+    <w:p/>
+    <w:p/>
+    <w:p>
+      <w:r>
+        <w:br/>
+      </w:r>
+    </w:p>
+    <w:p>
+      <w:pPr>
+        <w:pStyle w:val="ListParagraph"/>
+        <w:numPr>
+          <w:ilvl w:val="1"/>
+          <w:numId w:val="4"/>
+        </w:numPr>
+        <w:rPr>
+          <w:b/>
+          <w:bCs/>
+        </w:rPr>
+      </w:pPr>
+      <w:r>
+        <w:rPr>
+          <w:b/>
+          <w:bCs/>
+        </w:rPr>
+        <w:t>NOTE: If Python.exe is not added to the PATH variable then it will have to be added later.</w:t>
+      </w:r>
+    </w:p>
+    <w:p>
+      <w:pPr>
+        <w:pStyle w:val="ListParagraph"/>
+        <w:numPr>
+          <w:ilvl w:val="1"/>
+          <w:numId w:val="4"/>
+        </w:numPr>
+        <w:rPr>
+          <w:b/>
+          <w:bCs/>
+        </w:rPr>
+      </w:pPr>
+      <w:r>
+        <w:rPr>
+          <w:b/>
+          <w:bCs/>
+        </w:rPr>
+        <w:t>It is not necessary to increase max limit of characters for this use.</w:t>
+      </w:r>
+      <w:r>
+        <w:rPr>
+          <w:b/>
+          <w:bCs/>
+        </w:rPr>
+        <w:br/>
+      </w:r>
+    </w:p>
+    <w:p>
+      <w:pPr>
+        <w:pStyle w:val="ListParagraph"/>
+        <w:numPr>
+          <w:ilvl w:val="0"/>
+          <w:numId w:val="4"/>
+        </w:numPr>
+        <w:rPr>
+          <w:b/>
+          <w:bCs/>
+        </w:rPr>
+      </w:pPr>
+      <w:r>
+        <w:t>Open “Git Bash” Terminal and run the following commands:</w:t>
+      </w:r>
+    </w:p>
+    <w:p>
+      <w:pPr>
+        <w:pStyle w:val="ListParagraph"/>
+        <w:ind w:left="360"/>
+      </w:pPr>
+      <w:r>
+        <w:t>“pip install doorstop”</w:t>
+      </w:r>
+      <w:r>
+        <w:t>.</w:t>
+      </w:r>
+    </w:p>
+    <w:p>
+      <w:pPr>
+        <w:pStyle w:val="ListParagraph"/>
+        <w:numPr>
+          <w:ilvl w:val="1"/>
+          <w:numId w:val="4"/>
+        </w:numPr>
+      </w:pPr>
+      <w:r>
+        <w:t xml:space="preserve">Purpose: Doorstop is the primary framework for the guidelines program. More information is available at </w:t>
+      </w:r>
+      <w:r>
+        <w:t>https://doorstop.readthedocs.io/en/latest/</w:t>
+      </w:r>
+      <w:r>
+        <w:t xml:space="preserve">. </w:t>
+      </w:r>
+    </w:p>
+    <w:p>
+      <w:pPr>
+        <w:pStyle w:val="ListParagraph"/>
+        <w:numPr>
+          <w:ilvl w:val="1"/>
+          <w:numId w:val="4"/>
+        </w:numPr>
+      </w:pPr>
+      <w:r>
+        <w:lastRenderedPageBreak/>
+        <w:t xml:space="preserve">Pip is pythons package management </w:t>
+      </w:r>
+      <w:r>
+        <w:t>tool</w:t>
+      </w:r>
+      <w:r>
+        <w:rPr>
+          <w:b/>
+          <w:bCs/>
+        </w:rPr>
+        <w:drawing>
+          <wp:inline distT="0" distB="0" distL="0" distR="0" wp14:anchorId="0A44DD5F" wp14:editId="0EED2B94">
+            <wp:extent cx="5430008" cy="2619741"/>
+            <wp:effectExtent l="0" t="0" r="0" b="9525"/>
+            <wp:docPr id="17" name="Picture 17" descr="Text&#10;&#10;Description automatically generated"/>
+            <wp:cNvGraphicFramePr>
+              <a:graphicFrameLocks xmlns:a="http://schemas.openxmlformats.org/drawingml/2006/main" noChangeAspect="1"/>
+            </wp:cNvGraphicFramePr>
+            <a:graphic xmlns:a="http://schemas.openxmlformats.org/drawingml/2006/main">
+              <a:graphicData uri="http://schemas.openxmlformats.org/drawingml/2006/picture">
+                <pic:pic xmlns:pic="http://schemas.openxmlformats.org/drawingml/2006/picture">
+                  <pic:nvPicPr>
+                    <pic:cNvPr id="17" name="Picture 17" descr="Text&#10;&#10;Description automatically generated"/>
+                    <pic:cNvPicPr/>
+                  </pic:nvPicPr>
+                  <pic:blipFill>
+                    <a:blip r:embed="rId20"/>
+                    <a:stretch>
+                      <a:fillRect/>
+                    </a:stretch>
+                  </pic:blipFill>
+                  <pic:spPr>
+                    <a:xfrm>
+                      <a:off x="0" y="0"/>
+                      <a:ext cx="5430008" cy="2619741"/>
+                    </a:xfrm>
+                    <a:prstGeom prst="rect">
+                      <a:avLst/>
+                    </a:prstGeom>
+                  </pic:spPr>
+                </pic:pic>
+              </a:graphicData>
+            </a:graphic>
+          </wp:inline>
+        </w:drawing>
+      </w:r>
+      <w:r>
+        <w:br/>
+      </w:r>
+    </w:p>
+    <w:p>
+      <w:pPr>
+        <w:pStyle w:val="ListParagraph"/>
+        <w:numPr>
+          <w:ilvl w:val="0"/>
+          <w:numId w:val="4"/>
+        </w:numPr>
+      </w:pPr>
+      <w:r>
+        <w:t>“</w:t>
+      </w:r>
+      <w:r>
+        <w:t>pip install doorstop-edit</w:t>
+      </w:r>
+      <w:r>
+        <w:t>”</w:t>
+      </w:r>
+    </w:p>
+    <w:p>
+      <w:pPr>
+        <w:pStyle w:val="ListParagraph"/>
+        <w:numPr>
+          <w:ilvl w:val="1"/>
+          <w:numId w:val="4"/>
+        </w:numPr>
+      </w:pPr>
+      <w:r>
+        <w:t>Doorstop-edit is the primary graphic user interface that allows one to interact with the doorstop in a graphical way. Note, to interact via git-bash</w:t>
+      </w:r>
+      <w:r>
+        <w:t xml:space="preserve"> command line</w:t>
+      </w:r>
+      <w:r>
+        <w:t xml:space="preserve"> then please reference the </w:t>
+      </w:r>
+      <w:r>
+        <w:t>documentation per line 4a above.</w:t>
+      </w:r>
+      <w:r>
+        <w:br/>
+      </w:r>
+    </w:p>
+    <w:p>
+      <w:pPr>
+        <w:pStyle w:val="ListParagraph"/>
+        <w:numPr>
+          <w:ilvl w:val="0"/>
+          <w:numId w:val="4"/>
+        </w:numPr>
+      </w:pPr>
+      <w:r>
+        <w:t xml:space="preserve">Sync the </w:t>
+      </w:r>
+      <w:r>
+        <w:t>shared directory:</w:t>
+      </w:r>
+    </w:p>
+    <w:p>
+      <w:pPr>
+        <w:pStyle w:val="ListParagraph"/>
+        <w:numPr>
+          <w:ilvl w:val="1"/>
+          <w:numId w:val="4"/>
+        </w:numPr>
+      </w:pPr>
+      <w:r>
+        <w:t>If not already done, Download OneDrive to Computer</w:t>
+      </w:r>
+    </w:p>
+    <w:p>
+      <w:pPr>
+        <w:pStyle w:val="ListParagraph"/>
+        <w:numPr>
+          <w:ilvl w:val="1"/>
+          <w:numId w:val="4"/>
+        </w:numPr>
+      </w:pPr>
+      <w:r>
+        <w:t>Access OneDrive “Shared” Folder</w:t>
+      </w:r>
+      <w:r>
+        <w:t xml:space="preserve"> Online</w:t>
+      </w:r>
+    </w:p>
+    <w:p>
+      <w:pPr>
+        <w:pStyle w:val="ListParagraph"/>
+        <w:ind w:left="1080"/>
+      </w:pPr>
+      <w:r>
+        <w:drawing>
+          <wp:inline distT="0" distB="0" distL="0" distR="0" wp14:anchorId="489E1FAD" wp14:editId="56A75139">
+            <wp:extent cx="5073854" cy="1749287"/>
+            <wp:effectExtent l="0" t="0" r="0" b="3810"/>
+            <wp:docPr id="19" name="Picture 19" descr="Graphical user interface, text, application, email&#10;&#10;Description automatically generated"/>
+            <wp:cNvGraphicFramePr>
+              <a:graphicFrameLocks xmlns:a="http://schemas.openxmlformats.org/drawingml/2006/main" noChangeAspect="1"/>
+            </wp:cNvGraphicFramePr>
+            <a:graphic xmlns:a="http://schemas.openxmlformats.org/drawingml/2006/main">
+              <a:graphicData uri="http://schemas.openxmlformats.org/drawingml/2006/picture">
+                <pic:pic xmlns:pic="http://schemas.openxmlformats.org/drawingml/2006/picture">
+                  <pic:nvPicPr>
+                    <pic:cNvPr id="19" name="Picture 19" descr="Graphical user interface, text, application, email&#10;&#10;Description automatically generated"/>
+                    <pic:cNvPicPr/>
+                  </pic:nvPicPr>
+                  <pic:blipFill>
+                    <a:blip r:embed="rId21"/>
+                    <a:stretch>
+                      <a:fillRect/>
+                    </a:stretch>
+                  </pic:blipFill>
+                  <pic:spPr>
+                    <a:xfrm>
+                      <a:off x="0" y="0"/>
+                      <a:ext cx="5086106" cy="1753511"/>
+                    </a:xfrm>
+                    <a:prstGeom prst="rect">
+                      <a:avLst/>
+                    </a:prstGeom>
+                  </pic:spPr>
+                </pic:pic>
+              </a:graphicData>
+            </a:graphic>
+          </wp:inline>
+        </w:drawing>
+      </w:r>
+      <w:r>
+        <w:br/>
+      </w:r>
+    </w:p>
+    <w:p>
+      <w:pPr>
+        <w:pStyle w:val="ListParagraph"/>
+        <w:numPr>
+          <w:ilvl w:val="1"/>
+          <w:numId w:val="4"/>
+        </w:numPr>
+      </w:pPr>
+      <w:r>
+        <w:t>“Add shortcut to my files”—This allows you to access the directory by the command line.</w:t>
+      </w:r>
+    </w:p>
+    <w:p>
+      <w:pPr>
+        <w:ind w:left="720"/>
+      </w:pPr>
+      <w:r>
+        <w:lastRenderedPageBreak/>
+        <w:drawing>
+          <wp:inline distT="0" distB="0" distL="0" distR="0" wp14:anchorId="3E7C19BA" wp14:editId="39F3BBD4">
+            <wp:extent cx="4870174" cy="2684319"/>
+            <wp:effectExtent l="0" t="0" r="6985" b="1905"/>
+            <wp:docPr id="20" name="Picture 20" descr="Graphical user interface, application, email&#10;&#10;Description automatically generated"/>
+            <wp:cNvGraphicFramePr>
+              <a:graphicFrameLocks xmlns:a="http://schemas.openxmlformats.org/drawingml/2006/main" noChangeAspect="1"/>
+            </wp:cNvGraphicFramePr>
+            <a:graphic xmlns:a="http://schemas.openxmlformats.org/drawingml/2006/main">
+              <a:graphicData uri="http://schemas.openxmlformats.org/drawingml/2006/picture">
+                <pic:pic xmlns:pic="http://schemas.openxmlformats.org/drawingml/2006/picture">
+                  <pic:nvPicPr>
+                    <pic:cNvPr id="20" name="Picture 20" descr="Graphical user interface, application, email&#10;&#10;Description automatically generated"/>
+                    <pic:cNvPicPr/>
+                  </pic:nvPicPr>
+                  <pic:blipFill>
+                    <a:blip r:embed="rId22"/>
+                    <a:stretch>
+                      <a:fillRect/>
+                    </a:stretch>
+                  </pic:blipFill>
+                  <pic:spPr>
+                    <a:xfrm>
+                      <a:off x="0" y="0"/>
+                      <a:ext cx="4879212" cy="2689300"/>
+                    </a:xfrm>
+                    <a:prstGeom prst="rect">
+                      <a:avLst/>
+                    </a:prstGeom>
+                  </pic:spPr>
+                </pic:pic>
+              </a:graphicData>
+            </a:graphic>
+          </wp:inline>
+        </w:drawing>
+      </w:r>
+    </w:p>
+    <w:p>
+      <w:pPr>
+        <w:ind w:left="720"/>
+      </w:pPr>
+    </w:p>
+    <w:p>
+      <w:pPr>
+        <w:pStyle w:val="ListParagraph"/>
+        <w:numPr>
+          <w:ilvl w:val="0"/>
+          <w:numId w:val="4"/>
+        </w:numPr>
+      </w:pPr>
+      <w:r>
+        <w:t xml:space="preserve">Use git bash to navigate to the </w:t>
+      </w:r>
+      <w:r>
+        <w:t>shared folder:</w:t>
+      </w:r>
+    </w:p>
+    <w:p>
+      <w:pPr>
+        <w:pStyle w:val="ListParagraph"/>
+        <w:numPr>
+          <w:ilvl w:val="1"/>
+          <w:numId w:val="4"/>
+        </w:numPr>
+      </w:pPr>
+      <w:r>
+        <w:t xml:space="preserve">This is done by using the ‘cd’ command. Note cd means change directory. </w:t>
+      </w:r>
+    </w:p>
+    <w:p>
+      <w:pPr>
+        <w:pStyle w:val="ListParagraph"/>
+        <w:numPr>
+          <w:ilvl w:val="1"/>
+          <w:numId w:val="4"/>
+        </w:numPr>
+      </w:pPr>
+      <w:r>
+        <w:t>In my case:</w:t>
+      </w:r>
+    </w:p>
+    <w:p>
+      <w:pPr>
+        <w:ind w:left="720"/>
+      </w:pPr>
+      <w:r>
+        <w:t xml:space="preserve"> I would type “cd ‘</w:t>
+      </w:r>
+      <w:r>
+        <w:t>C:\Users\zebra\OneDrive\Guidelines</w:t>
+      </w:r>
+      <w:r>
+        <w:t>’” as seen below:</w:t>
+      </w:r>
+    </w:p>
+    <w:p>
+      <w:pPr>
+        <w:ind w:left="720"/>
+      </w:pPr>
+      <w:r>
+        <w:drawing>
+          <wp:inline distT="0" distB="0" distL="0" distR="0" wp14:anchorId="4C9F8655" wp14:editId="1EF144A5">
+            <wp:extent cx="3982006" cy="181000"/>
+            <wp:effectExtent l="0" t="0" r="0" b="9525"/>
+            <wp:docPr id="21" name="Picture 21"/>
+            <wp:cNvGraphicFramePr>
+              <a:graphicFrameLocks xmlns:a="http://schemas.openxmlformats.org/drawingml/2006/main" noChangeAspect="1"/>
+            </wp:cNvGraphicFramePr>
+            <a:graphic xmlns:a="http://schemas.openxmlformats.org/drawingml/2006/main">
+              <a:graphicData uri="http://schemas.openxmlformats.org/drawingml/2006/picture">
+                <pic:pic xmlns:pic="http://schemas.openxmlformats.org/drawingml/2006/picture">
+                  <pic:nvPicPr>
+                    <pic:cNvPr id="1" name=""/>
+                    <pic:cNvPicPr/>
+                  </pic:nvPicPr>
+                  <pic:blipFill>
+                    <a:blip r:embed="rId23"/>
+                    <a:stretch>
+                      <a:fillRect/>
+                    </a:stretch>
+                  </pic:blipFill>
+                  <pic:spPr>
+                    <a:xfrm>
+                      <a:off x="0" y="0"/>
+                      <a:ext cx="3982006" cy="181000"/>
+                    </a:xfrm>
+                    <a:prstGeom prst="rect">
+                      <a:avLst/>
+                    </a:prstGeom>
+                  </pic:spPr>
+                </pic:pic>
+              </a:graphicData>
+            </a:graphic>
+          </wp:inline>
+        </w:drawing>
+      </w:r>
+    </w:p>
+    <w:p>
+      <w:pPr>
+        <w:ind w:left="720"/>
+      </w:pPr>
+    </w:p>
+    <w:p>
+      <w:pPr>
+        <w:ind w:left="720"/>
+      </w:pPr>
+      <w:r>
+        <w:t xml:space="preserve">Note also that this is a folder I can browse to </w:t>
+      </w:r>
+      <w:r>
+        <w:t>in file explorer because the files are synched through OneDrive to File Explorer.</w:t>
+      </w:r>
+    </w:p>
+    <w:p>
+      <w:pPr>
+        <w:ind w:left="720"/>
+      </w:pPr>
+    </w:p>
+    <w:p>
+      <w:pPr>
+        <w:pStyle w:val="ListParagraph"/>
+        <w:numPr>
+          <w:ilvl w:val="0"/>
+          <w:numId w:val="4"/>
+        </w:numPr>
+      </w:pPr>
+      <w:r>
+        <w:t xml:space="preserve">Your git-bash terminal should look something like this: </w:t>
+      </w:r>
+      <w:r>
+        <w:drawing>
+          <wp:inline distT="0" distB="0" distL="0" distR="0" wp14:anchorId="4E3010D4" wp14:editId="2502650A">
+            <wp:extent cx="4334480" cy="419158"/>
+            <wp:effectExtent l="0" t="0" r="9525" b="0"/>
+            <wp:docPr id="23" name="Picture 23"/>
+            <wp:cNvGraphicFramePr>
+              <a:graphicFrameLocks xmlns:a="http://schemas.openxmlformats.org/drawingml/2006/main" noChangeAspect="1"/>
+            </wp:cNvGraphicFramePr>
+            <a:graphic xmlns:a="http://schemas.openxmlformats.org/drawingml/2006/main">
+              <a:graphicData uri="http://schemas.openxmlformats.org/drawingml/2006/picture">
+                <pic:pic xmlns:pic="http://schemas.openxmlformats.org/drawingml/2006/picture">
+                  <pic:nvPicPr>
+                    <pic:cNvPr id="1" name=""/>
+                    <pic:cNvPicPr/>
+                  </pic:nvPicPr>
+                  <pic:blipFill>
+                    <a:blip r:embed="rId24"/>
+                    <a:stretch>
+                      <a:fillRect/>
+                    </a:stretch>
+                  </pic:blipFill>
+                  <pic:spPr>
+                    <a:xfrm>
+                      <a:off x="0" y="0"/>
+                      <a:ext cx="4334480" cy="419158"/>
+                    </a:xfrm>
+                    <a:prstGeom prst="rect">
+                      <a:avLst/>
+                    </a:prstGeom>
+                  </pic:spPr>
+                </pic:pic>
+              </a:graphicData>
+            </a:graphic>
+          </wp:inline>
+        </w:drawing>
+      </w:r>
+    </w:p>
+    <w:p>
+      <w:pPr>
+        <w:pStyle w:val="ListParagraph"/>
+        <w:numPr>
+          <w:ilvl w:val="1"/>
+          <w:numId w:val="4"/>
+        </w:numPr>
+      </w:pPr>
+      <w:r>
+        <w:t xml:space="preserve">The (master) highlighting is indicating that this is the primary git branch (revision control). </w:t>
+      </w:r>
+    </w:p>
+    <w:p>
+      <w:pPr>
+        <w:pStyle w:val="ListParagraph"/>
+        <w:numPr>
+          <w:ilvl w:val="0"/>
+          <w:numId w:val="4"/>
+        </w:numPr>
+      </w:pPr>
+      <w:r>
+        <w:t>By typing “doorstop-edit”</w:t>
+      </w:r>
+      <w:r>
+        <w:t xml:space="preserve"> in the OneDrive/Guidelines </w:t>
+      </w:r>
+      <w:r>
+        <w:t>context you will be able to see the User Interface as seen below.</w:t>
+      </w:r>
+    </w:p>
+    <w:p>
+      <w:pPr>
+        <w:pStyle w:val="ListParagraph"/>
+        <w:numPr>
+          <w:ilvl w:val="1"/>
+          <w:numId w:val="4"/>
+        </w:numPr>
+      </w:pPr>
+      <w:r>
+        <w:t>Sometimes “Segmentation Error” will display – just type the doorstop-edit command again in that case.</w:t>
+      </w:r>
+    </w:p>
+    <w:p>
+      <w:r>
+        <w:lastRenderedPageBreak/>
+        <w:drawing>
+          <wp:inline distT="0" distB="0" distL="0" distR="0" wp14:anchorId="0A0A2B60" wp14:editId="288E84D2">
+            <wp:extent cx="5943600" cy="3254375"/>
+            <wp:effectExtent l="0" t="0" r="0" b="3175"/>
+            <wp:docPr id="24" name="Picture 24" descr="Graphical user interface, text&#10;&#10;Description automatically generated"/>
+            <wp:cNvGraphicFramePr>
+              <a:graphicFrameLocks xmlns:a="http://schemas.openxmlformats.org/drawingml/2006/main" noChangeAspect="1"/>
+            </wp:cNvGraphicFramePr>
+            <a:graphic xmlns:a="http://schemas.openxmlformats.org/drawingml/2006/main">
+              <a:graphicData uri="http://schemas.openxmlformats.org/drawingml/2006/picture">
+                <pic:pic xmlns:pic="http://schemas.openxmlformats.org/drawingml/2006/picture">
+                  <pic:nvPicPr>
+                    <pic:cNvPr id="24" name="Picture 24" descr="Graphical user interface, text&#10;&#10;Description automatically generated"/>
+                    <pic:cNvPicPr/>
+                  </pic:nvPicPr>
+                  <pic:blipFill>
+                    <a:blip r:embed="rId25"/>
+                    <a:stretch>
+                      <a:fillRect/>
+                    </a:stretch>
+                  </pic:blipFill>
+                  <pic:spPr>
+                    <a:xfrm>
+                      <a:off x="0" y="0"/>
+                      <a:ext cx="5943600" cy="3254375"/>
+                    </a:xfrm>
+                    <a:prstGeom prst="rect">
+                      <a:avLst/>
+                    </a:prstGeom>
+                  </pic:spPr>
+                </pic:pic>
+              </a:graphicData>
+            </a:graphic>
+          </wp:inline>
+        </w:drawing>
+      </w:r>
+    </w:p>
+    <w:p/>
+    <w:p>
+      <w:pPr>
+        <w:pStyle w:val="ListParagraph"/>
+        <w:numPr>
+          <w:ilvl w:val="0"/>
+          <w:numId w:val="4"/>
+        </w:numPr>
+      </w:pPr>
+      <w:r>
+        <w:t>Adding Guidelines:</w:t>
+      </w:r>
+    </w:p>
+    <w:p>
+      <w:pPr>
+        <w:pStyle w:val="ListParagraph"/>
+        <w:numPr>
+          <w:ilvl w:val="1"/>
+          <w:numId w:val="4"/>
+        </w:numPr>
+      </w:pPr>
+      <w:r>
+        <w:t xml:space="preserve">Right-click at bottom of tree and select “New Item”. </w:t>
+      </w:r>
+      <w:r>
+        <w:t>Type in the Header to add a short description, and in the text to add the new guideline.</w:t>
+      </w:r>
+    </w:p>
+    <w:p>
+      <w:pPr>
+        <w:pStyle w:val="ListParagraph"/>
+        <w:numPr>
+          <w:ilvl w:val="1"/>
+          <w:numId w:val="4"/>
+        </w:numPr>
+      </w:pPr>
+      <w:r>
+        <w:t xml:space="preserve">NOTE: </w:t>
+      </w:r>
+      <w:r>
+        <w:t xml:space="preserve">Sometimes </w:t>
+      </w:r>
+      <w:r>
+        <w:t xml:space="preserve">when the middle frame of the program is expanded as it is below, </w:t>
+      </w:r>
+      <w:r>
+        <w:t>there</w:t>
+      </w:r>
+      <w:r>
+        <w:t xml:space="preserve"> is some lag </w:t>
+      </w:r>
+      <w:r>
+        <w:t>when</w:t>
+      </w:r>
+      <w:r>
+        <w:t xml:space="preserve"> typing</w:t>
+      </w:r>
+      <w:r>
+        <w:t>. To avoid this, click</w:t>
+      </w:r>
+      <w:r>
+        <w:t xml:space="preserve"> the “Hamburger” icon in the top center of the screen to move to the </w:t>
+      </w:r>
+      <w:r>
+        <w:t>“guideline” context when typing.</w:t>
+      </w:r>
+    </w:p>
+    <w:p>
+      <w:r>
+        <w:drawing>
+          <wp:inline distT="0" distB="0" distL="0" distR="0" wp14:anchorId="405039A2" wp14:editId="3FB3AB3A">
+            <wp:extent cx="5943600" cy="2860675"/>
+            <wp:effectExtent l="0" t="0" r="0" b="0"/>
+            <wp:docPr id="25" name="Picture 25" descr="A screenshot of a computer&#10;&#10;Description automatically generated with medium confidence"/>
+            <wp:cNvGraphicFramePr>
+              <a:graphicFrameLocks xmlns:a="http://schemas.openxmlformats.org/drawingml/2006/main" noChangeAspect="1"/>
+            </wp:cNvGraphicFramePr>
+            <a:graphic xmlns:a="http://schemas.openxmlformats.org/drawingml/2006/main">
+              <a:graphicData uri="http://schemas.openxmlformats.org/drawingml/2006/picture">
+                <pic:pic xmlns:pic="http://schemas.openxmlformats.org/drawingml/2006/picture">
+                  <pic:nvPicPr>
+                    <pic:cNvPr id="25" name="Picture 25" descr="A screenshot of a computer&#10;&#10;Description automatically generated with medium confidence"/>
+                    <pic:cNvPicPr/>
+                  </pic:nvPicPr>
+                  <pic:blipFill>
+                    <a:blip r:embed="rId26"/>
+                    <a:stretch>
+                      <a:fillRect/>
+                    </a:stretch>
+                  </pic:blipFill>
+                  <pic:spPr>
+                    <a:xfrm>
+                      <a:off x="0" y="0"/>
+                      <a:ext cx="5943600" cy="2860675"/>
+                    </a:xfrm>
+                    <a:prstGeom prst="rect">
+                      <a:avLst/>
+                    </a:prstGeom>
+                  </pic:spPr>
+                </pic:pic>
+              </a:graphicData>
+            </a:graphic>
+          </wp:inline>
+        </w:drawing>
+      </w:r>
+    </w:p>
+    <w:p/>
+    <w:p/>
+    <w:p>
+      <w:pPr>
+        <w:pStyle w:val="ListParagraph"/>
+        <w:numPr>
+          <w:ilvl w:val="0"/>
+          <w:numId w:val="4"/>
+        </w:numPr>
+      </w:pPr>
+      <w:r>
+        <w:lastRenderedPageBreak/>
+        <w:t xml:space="preserve">Search function: </w:t>
+      </w:r>
+      <w:r>
+        <w:drawing>
+          <wp:inline distT="0" distB="0" distL="0" distR="0" wp14:anchorId="4C056656" wp14:editId="26F55FEF">
+            <wp:extent cx="5943600" cy="3067050"/>
+            <wp:effectExtent l="0" t="0" r="0" b="0"/>
+            <wp:docPr id="26" name="Picture 26"/>
+            <wp:cNvGraphicFramePr>
+              <a:graphicFrameLocks xmlns:a="http://schemas.openxmlformats.org/drawingml/2006/main" noChangeAspect="1"/>
+            </wp:cNvGraphicFramePr>
+            <a:graphic xmlns:a="http://schemas.openxmlformats.org/drawingml/2006/main">
+              <a:graphicData uri="http://schemas.openxmlformats.org/drawingml/2006/picture">
+                <pic:pic xmlns:pic="http://schemas.openxmlformats.org/drawingml/2006/picture">
+                  <pic:nvPicPr>
+                    <pic:cNvPr id="1" name=""/>
+                    <pic:cNvPicPr/>
+                  </pic:nvPicPr>
+                  <pic:blipFill>
+                    <a:blip r:embed="rId27"/>
+                    <a:stretch>
+                      <a:fillRect/>
+                    </a:stretch>
+                  </pic:blipFill>
+                  <pic:spPr>
+                    <a:xfrm>
+                      <a:off x="0" y="0"/>
+                      <a:ext cx="5943600" cy="3067050"/>
+                    </a:xfrm>
+                    <a:prstGeom prst="rect">
+                      <a:avLst/>
+                    </a:prstGeom>
+                  </pic:spPr>
+                </pic:pic>
+              </a:graphicData>
+            </a:graphic>
+          </wp:inline>
+        </w:drawing>
+      </w:r>
+    </w:p>
+    <w:p>
+      <w:pPr>
+        <w:ind w:left="720"/>
+      </w:pPr>
+    </w:p>
+    <w:p>
+      <w:pPr>
+        <w:ind w:left="720"/>
+      </w:pPr>
+    </w:p>
+    <w:p>
+      <w:pPr>
+        <w:ind w:left="720"/>
+      </w:pPr>
+    </w:p>
     <w:sectPr>
-      <w:headerReference w:type="default" r:id="rId17"/>
+      <w:headerReference w:type="default" r:id="rId28"/>
       <w:pgSz w:w="12240" w:h="15840"/>
       <w:pgMar w:top="1440" w:right="1440" w:bottom="1440" w:left="1440" w:header="720" w:footer="720" w:gutter="0"/>
       <w:cols w:space="720"/>
@@ -1223,6 +2340,13 @@
       </w:r>
     </w:p>
   </w:endnote>
+  <w:endnote w:type="continuationNotice" w:id="1">
+    <w:p>
+      <w:pPr>
+        <w:spacing w:line="240" w:lineRule="auto"/>
+      </w:pPr>
+    </w:p>
+  </w:endnote>
 </w:endnotes>
 </file>
 
@@ -1246,6 +2370,13 @@
       <w:r>
         <w:continuationSeparator/>
       </w:r>
+    </w:p>
+  </w:footnote>
+  <w:footnote w:type="continuationNotice" w:id="1">
+    <w:p>
+      <w:pPr>
+        <w:spacing w:line="240" w:lineRule="auto"/>
+      </w:pPr>
     </w:p>
   </w:footnote>
 </w:footnotes>
@@ -1271,15 +2402,6 @@
       <w:jc w:val="right"/>
     </w:pPr>
     <w:r>
-      <w:t>Rev. 00</w:t>
-    </w:r>
-  </w:p>
-  <w:p>
-    <w:pPr>
-      <w:spacing w:line="240" w:lineRule="auto"/>
-      <w:jc w:val="right"/>
-    </w:pPr>
-    <w:r>
       <w:t>2/22/2023</w:t>
     </w:r>
   </w:p>
@@ -1296,7 +2418,7 @@
   <w:abstractNum w:abstractNumId="0" w15:restartNumberingAfterBreak="0">
     <w:nsid w:val="1DA910E8"/>
     <w:multiLevelType w:val="hybridMultilevel"/>
-    <w:tmpl w:val="E4D41CBC"/>
+    <w:tmpl w:val="43626B04"/>
     <w:lvl w:ilvl="0" w:tplc="04090011">
       <w:start w:val="1"/>
       <w:numFmt w:val="decimal"/>
@@ -1385,17 +2507,19 @@
   <w:abstractNum w:abstractNumId="1" w15:restartNumberingAfterBreak="0">
     <w:nsid w:val="220551BC"/>
     <w:multiLevelType w:val="hybridMultilevel"/>
-    <w:tmpl w:val="70D89BE2"/>
-    <w:lvl w:ilvl="0" w:tplc="D7020056">
+    <w:tmpl w:val="37E00B7E"/>
+    <w:lvl w:ilvl="0" w:tplc="5BC8A05E">
       <w:start w:val="1"/>
       <w:numFmt w:val="decimal"/>
       <w:lvlText w:val="%1)"/>
       <w:lvlJc w:val="left"/>
       <w:pPr>
-        <w:ind w:left="720" w:hanging="360"/>
+        <w:ind w:left="360" w:hanging="360"/>
       </w:pPr>
       <w:rPr>
         <w:rFonts w:asciiTheme="minorHAnsi" w:eastAsiaTheme="minorHAnsi" w:hAnsiTheme="minorHAnsi" w:cstheme="minorBidi"/>
+        <w:b w:val="0"/>
+        <w:bCs w:val="0"/>
       </w:rPr>
     </w:lvl>
     <w:lvl w:ilvl="1" w:tplc="04090019">
@@ -1404,16 +2528,16 @@
       <w:lvlText w:val="%2."/>
       <w:lvlJc w:val="left"/>
       <w:pPr>
-        <w:ind w:left="1440" w:hanging="360"/>
+        <w:ind w:left="1080" w:hanging="360"/>
       </w:pPr>
     </w:lvl>
-    <w:lvl w:ilvl="2" w:tplc="0409001B" w:tentative="1">
+    <w:lvl w:ilvl="2" w:tplc="0409001B">
       <w:start w:val="1"/>
       <w:numFmt w:val="lowerRoman"/>
       <w:lvlText w:val="%3."/>
       <w:lvlJc w:val="right"/>
       <w:pPr>
-        <w:ind w:left="2160" w:hanging="180"/>
+        <w:ind w:left="1800" w:hanging="180"/>
       </w:pPr>
     </w:lvl>
     <w:lvl w:ilvl="3" w:tplc="0409000F" w:tentative="1">
@@ -1422,7 +2546,7 @@
       <w:lvlText w:val="%4."/>
       <w:lvlJc w:val="left"/>
       <w:pPr>
-        <w:ind w:left="2880" w:hanging="360"/>
+        <w:ind w:left="2520" w:hanging="360"/>
       </w:pPr>
     </w:lvl>
     <w:lvl w:ilvl="4" w:tplc="04090019" w:tentative="1">
@@ -1431,7 +2555,7 @@
       <w:lvlText w:val="%5."/>
       <w:lvlJc w:val="left"/>
       <w:pPr>
-        <w:ind w:left="3600" w:hanging="360"/>
+        <w:ind w:left="3240" w:hanging="360"/>
       </w:pPr>
     </w:lvl>
     <w:lvl w:ilvl="5" w:tplc="0409001B" w:tentative="1">
@@ -1440,7 +2564,7 @@
       <w:lvlText w:val="%6."/>
       <w:lvlJc w:val="right"/>
       <w:pPr>
-        <w:ind w:left="4320" w:hanging="180"/>
+        <w:ind w:left="3960" w:hanging="180"/>
       </w:pPr>
     </w:lvl>
     <w:lvl w:ilvl="6" w:tplc="0409000F" w:tentative="1">
@@ -1449,7 +2573,7 @@
       <w:lvlText w:val="%7."/>
       <w:lvlJc w:val="left"/>
       <w:pPr>
-        <w:ind w:left="5040" w:hanging="360"/>
+        <w:ind w:left="4680" w:hanging="360"/>
       </w:pPr>
     </w:lvl>
     <w:lvl w:ilvl="7" w:tplc="04090019" w:tentative="1">
@@ -1458,7 +2582,7 @@
       <w:lvlText w:val="%8."/>
       <w:lvlJc w:val="left"/>
       <w:pPr>
-        <w:ind w:left="5760" w:hanging="360"/>
+        <w:ind w:left="5400" w:hanging="360"/>
       </w:pPr>
     </w:lvl>
     <w:lvl w:ilvl="8" w:tplc="0409001B" w:tentative="1">
@@ -1467,7 +2591,7 @@
       <w:lvlText w:val="%9."/>
       <w:lvlJc w:val="right"/>
       <w:pPr>
-        <w:ind w:left="6480" w:hanging="180"/>
+        <w:ind w:left="6120" w:hanging="180"/>
       </w:pPr>
     </w:lvl>
   </w:abstractNum>

</xml_diff>